<commit_message>
Revised DesignOfODPAC_2.0.docx, uploaded MBS.ini for testing
</commit_message>
<xml_diff>
--- a/docs/DesignOfODPAC_2.0.docx
+++ b/docs/DesignOfODPAC_2.0.docx
@@ -4,6 +4,9 @@
   <w:body>
     <w:p>
       <w:r>
+        <w:rPr>
+          <w:noProof/>
+        </w:rPr>
         <w:drawing>
           <wp:inline distT="0" distB="0" distL="0" distR="0" wp14:anchorId="60B22425" wp14:editId="00BF627A">
             <wp:extent cx="1656151" cy="2269306"/>
@@ -41,6 +44,9 @@
         </w:drawing>
       </w:r>
       <w:r>
+        <w:rPr>
+          <w:noProof/>
+        </w:rPr>
         <w:drawing>
           <wp:inline distT="0" distB="0" distL="0" distR="0" wp14:anchorId="4CB638E0" wp14:editId="625BEFC6">
             <wp:extent cx="3830249" cy="1188359"/>
@@ -81,6 +87,28 @@
     <w:p/>
     <w:p>
       <w:r>
+        <w:t xml:space="preserve">We have decided to keep the original </w:t>
+      </w:r>
+      <w:proofErr w:type="spellStart"/>
+      <w:r>
+        <w:t>odpac</w:t>
+      </w:r>
+      <w:proofErr w:type="spellEnd"/>
+      <w:r>
+        <w:t xml:space="preserve"> web, and also link each of the menu items as shown above to the corresponding </w:t>
+      </w:r>
+      <w:proofErr w:type="spellStart"/>
+      <w:r>
+        <w:t>odpac</w:t>
+      </w:r>
+      <w:proofErr w:type="spellEnd"/>
+      <w:r>
+        <w:t xml:space="preserve"> page.</w:t>
+      </w:r>
+    </w:p>
+    <w:p/>
+    <w:p>
+      <w:r>
         <w:t>Plan1.0:</w:t>
       </w:r>
     </w:p>
@@ -124,15 +152,7 @@
       </w:r>
       <w:proofErr w:type="spellEnd"/>
       <w:r>
-        <w:t xml:space="preserve"> the interface of log in and </w:t>
-      </w:r>
-      <w:proofErr w:type="gramStart"/>
-      <w:r>
-        <w:t>register(</w:t>
-      </w:r>
-      <w:proofErr w:type="gramEnd"/>
-      <w:r>
-        <w:t>should we check the password?)</w:t>
+        <w:t xml:space="preserve"> the interface of log in and register(should we check the password?)</w:t>
       </w:r>
     </w:p>
     <w:p>
@@ -144,15 +164,15 @@
         </w:numPr>
       </w:pPr>
       <w:r>
-        <w:t xml:space="preserve">Finish showing </w:t>
-      </w:r>
-      <w:proofErr w:type="gramStart"/>
-      <w:r>
-        <w:t>objects(</w:t>
-      </w:r>
-      <w:proofErr w:type="gramEnd"/>
-      <w:r>
-        <w:t>include dataset and models)</w:t>
+        <w:t xml:space="preserve">Change “objects” to two menu item, one is called “datasets”, which shares both our existing datasets and allow users to upload and share their dataset. We need establish a pool (a folder) to store these datasets. Consider big and free space such as OneDrive, good drive, AWS, and </w:t>
+      </w:r>
+      <w:proofErr w:type="spellStart"/>
+      <w:r>
+        <w:t>github</w:t>
+      </w:r>
+      <w:proofErr w:type="spellEnd"/>
+      <w:r>
+        <w:t xml:space="preserve">; and the other is called “models”, which stores existing models, and allow users to upload their own models for sharing </w:t>
       </w:r>
     </w:p>
     <w:p>
@@ -164,7 +184,7 @@
         </w:numPr>
       </w:pPr>
       <w:r>
-        <w:t>For “load dataset”, user could choose from submitted objects or upload from the computer</w:t>
+        <w:t xml:space="preserve">Due to 3, we need to consider carefully the requirements for user uploaded datasets and models, so that they can be reused. </w:t>
       </w:r>
     </w:p>
     <w:p>
@@ -176,15 +196,7 @@
         </w:numPr>
       </w:pPr>
       <w:r>
-        <w:t xml:space="preserve"> “</w:t>
-      </w:r>
-      <w:proofErr w:type="gramStart"/>
-      <w:r>
-        <w:t>train</w:t>
-      </w:r>
-      <w:proofErr w:type="gramEnd"/>
-      <w:r>
-        <w:t xml:space="preserve"> and store machine learning models”</w:t>
+        <w:t>“predict using machine learning models”</w:t>
       </w:r>
     </w:p>
     <w:p>
@@ -196,15 +208,23 @@
         </w:numPr>
       </w:pPr>
       <w:r>
-        <w:t>“</w:t>
-      </w:r>
-      <w:proofErr w:type="gramStart"/>
-      <w:r>
-        <w:t>predict</w:t>
-      </w:r>
-      <w:proofErr w:type="gramEnd"/>
-      <w:r>
-        <w:t xml:space="preserve"> using machine learning models”</w:t>
+        <w:t xml:space="preserve">Since we now have many methods, and for each method, we can train, predict, predict a group, and test for roc (currently we have this in both </w:t>
+      </w:r>
+      <w:proofErr w:type="spellStart"/>
+      <w:r>
+        <w:t>iMedbod</w:t>
+      </w:r>
+      <w:proofErr w:type="spellEnd"/>
+      <w:r>
+        <w:t xml:space="preserve"> and </w:t>
+      </w:r>
+      <w:proofErr w:type="spellStart"/>
+      <w:r>
+        <w:t>odpac</w:t>
+      </w:r>
+      <w:proofErr w:type="spellEnd"/>
+      <w:r>
+        <w:t xml:space="preserve">). The issue is how we can re-organize these and do not repeat. </w:t>
       </w:r>
     </w:p>
     <w:p>
@@ -216,16 +236,22 @@
         </w:numPr>
       </w:pPr>
       <w:r>
-        <w:t>….</w:t>
-      </w:r>
-    </w:p>
-    <w:p>
-      <w:pPr>
-        <w:rPr>
-          <w:rFonts w:hint="eastAsia"/>
-        </w:rPr>
-      </w:pPr>
-    </w:p>
+        <w:t>Add XGB to the set of ML methods.</w:t>
+      </w:r>
+    </w:p>
+    <w:p>
+      <w:pPr>
+        <w:pStyle w:val="ListParagraph"/>
+        <w:numPr>
+          <w:ilvl w:val="0"/>
+          <w:numId w:val="17"/>
+        </w:numPr>
+      </w:pPr>
+      <w:r>
+        <w:t xml:space="preserve">Revised the original ODPAC web application in terms of both appearance and functions. </w:t>
+      </w:r>
+    </w:p>
+    <w:p/>
     <w:p>
       <w:r>
         <w:t>Problem:</w:t>
@@ -280,21 +306,12 @@
         </w:rPr>
         <w:t xml:space="preserve">and store </w:t>
       </w:r>
-      <w:proofErr w:type="gramStart"/>
       <w:r>
         <w:rPr>
           <w:b/>
           <w:bCs/>
         </w:rPr>
-        <w:t>models(</w:t>
-      </w:r>
-      <w:proofErr w:type="gramEnd"/>
-      <w:r>
-        <w:rPr>
-          <w:b/>
-          <w:bCs/>
-        </w:rPr>
-        <w:t>used to be “learn prediction models”)</w:t>
+        <w:t>models(used to be “learn prediction models”)</w:t>
       </w:r>
     </w:p>
     <w:p>
@@ -354,6 +371,7 @@
         <w:ind w:left="720"/>
       </w:pPr>
       <w:r>
+        <w:lastRenderedPageBreak/>
         <w:t>output:</w:t>
       </w:r>
     </w:p>
@@ -422,15 +440,7 @@
         </w:numPr>
       </w:pPr>
       <w:r>
-        <w:t xml:space="preserve">consider </w:t>
-      </w:r>
-      <w:proofErr w:type="gramStart"/>
-      <w:r>
-        <w:t>to add</w:t>
-      </w:r>
-      <w:proofErr w:type="gramEnd"/>
-      <w:r>
-        <w:t xml:space="preserve"> a button to store the model</w:t>
+        <w:t>consider to add a button to store the model</w:t>
       </w:r>
     </w:p>
     <w:p>
@@ -439,15 +449,7 @@
         <w:ind w:left="1440"/>
       </w:pPr>
       <w:r>
-        <w:t>(</w:t>
-      </w:r>
-      <w:proofErr w:type="gramStart"/>
-      <w:r>
-        <w:t>after</w:t>
-      </w:r>
-      <w:proofErr w:type="gramEnd"/>
-      <w:r>
-        <w:t xml:space="preserve"> finishing to train, there are two choice</w:t>
+        <w:t>(after finishing to train, there are two choice</w:t>
       </w:r>
       <w:r>
         <w:t>:</w:t>
@@ -462,15 +464,7 @@
         </w:numPr>
       </w:pPr>
       <w:r>
-        <w:t xml:space="preserve">use this model to </w:t>
-      </w:r>
-      <w:proofErr w:type="gramStart"/>
-      <w:r>
-        <w:t>predict(</w:t>
-      </w:r>
-      <w:proofErr w:type="gramEnd"/>
-      <w:r>
-        <w:t xml:space="preserve">go to </w:t>
+        <w:t xml:space="preserve">use this model to predict(go to </w:t>
       </w:r>
       <w:r>
         <w:t>2</w:t>
@@ -488,15 +482,7 @@
         </w:numPr>
       </w:pPr>
       <w:r>
-        <w:t xml:space="preserve">store this </w:t>
-      </w:r>
-      <w:proofErr w:type="gramStart"/>
-      <w:r>
-        <w:t>model(</w:t>
-      </w:r>
-      <w:proofErr w:type="gramEnd"/>
-      <w:r>
-        <w:t xml:space="preserve">like sharing your dataset) </w:t>
+        <w:t xml:space="preserve">store this model(like sharing your dataset) </w:t>
       </w:r>
     </w:p>
     <w:p>
@@ -521,24 +507,7 @@
           <w:b/>
           <w:bCs/>
         </w:rPr>
-        <w:lastRenderedPageBreak/>
-        <w:t xml:space="preserve">use models to </w:t>
-      </w:r>
-      <w:proofErr w:type="gramStart"/>
-      <w:r>
-        <w:rPr>
-          <w:b/>
-          <w:bCs/>
-        </w:rPr>
-        <w:t>predict(</w:t>
-      </w:r>
-      <w:proofErr w:type="gramEnd"/>
-      <w:r>
-        <w:rPr>
-          <w:b/>
-          <w:bCs/>
-        </w:rPr>
-        <w:t>used to be in “learn prediction models”)</w:t>
+        <w:t>use models to predict(used to be in “learn prediction models”)</w:t>
       </w:r>
     </w:p>
     <w:p>
@@ -579,19 +548,11 @@
       </w:r>
       <w:proofErr w:type="spellStart"/>
       <w:r>
-        <w:t>predict_label_</w:t>
-      </w:r>
-      <w:proofErr w:type="gramStart"/>
-      <w:r>
-        <w:t>index</w:t>
+        <w:t>predict_label_index</w:t>
       </w:r>
       <w:proofErr w:type="spellEnd"/>
       <w:r>
-        <w:t xml:space="preserve">  in</w:t>
-      </w:r>
-      <w:proofErr w:type="gramEnd"/>
-      <w:r>
-        <w:t xml:space="preserve"> a result file</w:t>
+        <w:t xml:space="preserve">  in a result file</w:t>
       </w:r>
     </w:p>
     <w:p>
@@ -602,15 +563,7 @@
         <w:t xml:space="preserve">Q: if we could store models and upload model from the user, the procedure in this part could be </w:t>
       </w:r>
       <w:r>
-        <w:t>(</w:t>
-      </w:r>
-      <w:proofErr w:type="gramStart"/>
-      <w:r>
-        <w:t>1.upload</w:t>
-      </w:r>
-      <w:proofErr w:type="gramEnd"/>
-      <w:r>
-        <w:t xml:space="preserve"> or choose from existing models, 2. Choose the way to predict 3. Predict and get result)</w:t>
+        <w:t>(1.upload or choose from existing models, 2. Choose the way to predict 3. Predict and get result)</w:t>
       </w:r>
     </w:p>
     <w:p>
@@ -732,23 +685,7 @@
           <w:b/>
           <w:bCs/>
         </w:rPr>
-        <w:t xml:space="preserve">learn interactive </w:t>
-      </w:r>
-      <w:proofErr w:type="gramStart"/>
-      <w:r>
-        <w:rPr>
-          <w:b/>
-          <w:bCs/>
-        </w:rPr>
-        <w:t>parents(</w:t>
-      </w:r>
-      <w:proofErr w:type="gramEnd"/>
-      <w:r>
-        <w:rPr>
-          <w:b/>
-          <w:bCs/>
-        </w:rPr>
-        <w:t>used to be “learn interactions”)</w:t>
+        <w:t>learn interactive parents(used to be “learn interactions”)</w:t>
       </w:r>
     </w:p>
     <w:p>
@@ -878,6 +815,7 @@
         <w:rPr>
           <w:noProof/>
         </w:rPr>
+        <w:lastRenderedPageBreak/>
         <w:drawing>
           <wp:inline distT="0" distB="0" distL="0" distR="0" wp14:anchorId="50D8CFD4" wp14:editId="28A9E497">
             <wp:extent cx="3441700" cy="1524000"/>
@@ -982,7 +920,6 @@
         </w:numPr>
       </w:pPr>
       <w:r>
-        <w:lastRenderedPageBreak/>
         <w:t>Learned nodes</w:t>
       </w:r>
     </w:p>
@@ -1206,6 +1143,9 @@
         <w:ind w:left="1080"/>
       </w:pPr>
       <w:r>
+        <w:rPr>
+          <w:noProof/>
+        </w:rPr>
         <w:drawing>
           <wp:inline distT="0" distB="0" distL="0" distR="0" wp14:anchorId="10C0EEC3" wp14:editId="400CE5D6">
             <wp:extent cx="3817461" cy="1368739"/>
@@ -1270,6 +1210,10 @@
         <w:ind w:left="1080"/>
       </w:pPr>
       <w:r>
+        <w:rPr>
+          <w:noProof/>
+        </w:rPr>
+        <w:lastRenderedPageBreak/>
         <w:drawing>
           <wp:inline distT="0" distB="0" distL="0" distR="0" wp14:anchorId="0C54EB61" wp14:editId="30D6A874">
             <wp:extent cx="4693494" cy="284317"/>

</xml_diff>